<commit_message>
create grade + Scholarly
</commit_message>
<xml_diff>
--- a/Arhitectura/Design Patterns (MVC).docx
+++ b/Arhitectura/Design Patterns (MVC).docx
@@ -16,9 +16,13 @@
         <w:t>Design Patterns</w:t>
       </w:r>
     </w:p>
-    <w:p/>
-    <w:p>
-      <w:pPr>
+    <w:p>
+      <w:bookmarkStart w:id="0" w:name="_GoBack"/>
+      <w:bookmarkEnd w:id="0"/>
+    </w:p>
+    <w:p>
+      <w:pPr>
+        <w:jc w:val="center"/>
         <w:rPr>
           <w:sz w:val="28"/>
         </w:rPr>
@@ -30,360 +34,818 @@
         <w:t>Model View Controller</w:t>
       </w:r>
     </w:p>
+    <w:p>
+      <w:pPr>
+        <w:jc w:val="center"/>
+        <w:rPr>
+          <w:sz w:val="28"/>
+        </w:rPr>
+      </w:pPr>
+    </w:p>
     <w:p/>
-    <w:p>
-      <w:r>
-        <w:t>Model:</w:t>
-      </w:r>
-    </w:p>
-    <w:p>
-      <w:pPr>
-        <w:pStyle w:val="ListParagraph"/>
-        <w:numPr>
-          <w:ilvl w:val="0"/>
-          <w:numId w:val="2"/>
-        </w:numPr>
-      </w:pPr>
-      <w:proofErr w:type="spellStart"/>
-      <w:r>
-        <w:t>Get_id_</w:t>
-      </w:r>
-      <w:r>
-        <w:t>username</w:t>
-      </w:r>
-      <w:r>
-        <w:t>_object</w:t>
-      </w:r>
-      <w:proofErr w:type="spellEnd"/>
-    </w:p>
-    <w:p>
-      <w:pPr>
-        <w:pStyle w:val="ListParagraph"/>
-        <w:numPr>
-          <w:ilvl w:val="0"/>
-          <w:numId w:val="2"/>
-        </w:numPr>
-      </w:pPr>
-      <w:proofErr w:type="spellStart"/>
-      <w:r>
-        <w:t>Get_type_object</w:t>
-      </w:r>
-      <w:proofErr w:type="spellEnd"/>
-    </w:p>
-    <w:p>
-      <w:pPr>
-        <w:pStyle w:val="ListParagraph"/>
-        <w:numPr>
-          <w:ilvl w:val="0"/>
-          <w:numId w:val="2"/>
-        </w:numPr>
-      </w:pPr>
-      <w:proofErr w:type="spellStart"/>
-      <w:r>
-        <w:t>Get_</w:t>
-      </w:r>
-      <w:r>
-        <w:t>name</w:t>
-      </w:r>
-      <w:r>
-        <w:t>_object</w:t>
-      </w:r>
-      <w:proofErr w:type="spellEnd"/>
-    </w:p>
-    <w:p>
-      <w:pPr>
-        <w:pStyle w:val="ListParagraph"/>
-        <w:numPr>
-          <w:ilvl w:val="0"/>
-          <w:numId w:val="2"/>
-        </w:numPr>
-      </w:pPr>
-      <w:proofErr w:type="spellStart"/>
-      <w:r>
-        <w:t>Get_description_object</w:t>
-      </w:r>
-      <w:proofErr w:type="spellEnd"/>
-    </w:p>
-    <w:p>
-      <w:pPr>
-        <w:pStyle w:val="ListParagraph"/>
-        <w:numPr>
-          <w:ilvl w:val="0"/>
-          <w:numId w:val="2"/>
-        </w:numPr>
-      </w:pPr>
-      <w:proofErr w:type="spellStart"/>
-      <w:r>
-        <w:t>Get_</w:t>
-      </w:r>
-      <w:r>
-        <w:t>id_questionnaire</w:t>
-      </w:r>
-      <w:r>
-        <w:t>_object</w:t>
-      </w:r>
-      <w:proofErr w:type="spellEnd"/>
-    </w:p>
-    <w:p>
-      <w:pPr>
-        <w:pStyle w:val="ListParagraph"/>
-        <w:numPr>
-          <w:ilvl w:val="0"/>
-          <w:numId w:val="2"/>
-        </w:numPr>
-      </w:pPr>
-      <w:proofErr w:type="spellStart"/>
-      <w:r>
-        <w:t>Get_</w:t>
-      </w:r>
-      <w:r>
-        <w:t>object_</w:t>
-      </w:r>
-      <w:r>
-        <w:t>grade</w:t>
-      </w:r>
-      <w:r>
-        <w:t>_object</w:t>
-      </w:r>
-      <w:proofErr w:type="spellEnd"/>
-    </w:p>
-    <w:p>
-      <w:pPr>
-        <w:pStyle w:val="ListParagraph"/>
-        <w:numPr>
-          <w:ilvl w:val="0"/>
-          <w:numId w:val="2"/>
-        </w:numPr>
-      </w:pPr>
-      <w:proofErr w:type="spellStart"/>
-      <w:r>
-        <w:t>Get_questionnaire_grade</w:t>
-      </w:r>
-      <w:proofErr w:type="spellEnd"/>
-    </w:p>
-    <w:p>
-      <w:pPr>
-        <w:pStyle w:val="ListParagraph"/>
-        <w:numPr>
-          <w:ilvl w:val="0"/>
-          <w:numId w:val="2"/>
-        </w:numPr>
-      </w:pPr>
-      <w:proofErr w:type="spellStart"/>
-      <w:r>
-        <w:t>Get_</w:t>
-      </w:r>
-      <w:r>
-        <w:t>timeout</w:t>
-      </w:r>
-      <w:r>
-        <w:t>_object</w:t>
-      </w:r>
-      <w:proofErr w:type="spellEnd"/>
-    </w:p>
-    <w:p>
-      <w:pPr>
-        <w:pStyle w:val="ListParagraph"/>
-        <w:numPr>
-          <w:ilvl w:val="0"/>
-          <w:numId w:val="2"/>
-        </w:numPr>
-      </w:pPr>
-      <w:proofErr w:type="spellStart"/>
-      <w:r>
-        <w:t>Get_id_user</w:t>
-      </w:r>
-      <w:proofErr w:type="spellEnd"/>
-    </w:p>
-    <w:p>
-      <w:pPr>
-        <w:pStyle w:val="ListParagraph"/>
-        <w:numPr>
-          <w:ilvl w:val="0"/>
-          <w:numId w:val="2"/>
-        </w:numPr>
-      </w:pPr>
-      <w:proofErr w:type="spellStart"/>
-      <w:r>
-        <w:t>Get_password</w:t>
-      </w:r>
-      <w:proofErr w:type="spellEnd"/>
-    </w:p>
-    <w:p>
-      <w:pPr>
-        <w:pStyle w:val="ListParagraph"/>
-        <w:numPr>
-          <w:ilvl w:val="0"/>
-          <w:numId w:val="2"/>
-        </w:numPr>
-      </w:pPr>
-      <w:proofErr w:type="spellStart"/>
-      <w:r>
-        <w:t>Get_mail</w:t>
-      </w:r>
-      <w:proofErr w:type="spellEnd"/>
-    </w:p>
-    <w:p>
-      <w:pPr>
-        <w:pStyle w:val="ListParagraph"/>
-        <w:numPr>
-          <w:ilvl w:val="0"/>
-          <w:numId w:val="2"/>
-        </w:numPr>
-      </w:pPr>
-      <w:proofErr w:type="spellStart"/>
-      <w:r>
-        <w:t>Get_token</w:t>
-      </w:r>
-      <w:proofErr w:type="spellEnd"/>
-    </w:p>
-    <w:p>
-      <w:pPr>
-        <w:pStyle w:val="ListParagraph"/>
-        <w:numPr>
-          <w:ilvl w:val="0"/>
-          <w:numId w:val="2"/>
-        </w:numPr>
-      </w:pPr>
-      <w:proofErr w:type="spellStart"/>
-      <w:r>
-        <w:t>Get_questions_ticked_off</w:t>
-      </w:r>
-      <w:proofErr w:type="spellEnd"/>
-    </w:p>
-    <w:p>
-      <w:pPr>
-        <w:pStyle w:val="ListParagraph"/>
-        <w:numPr>
-          <w:ilvl w:val="0"/>
-          <w:numId w:val="2"/>
-        </w:numPr>
-      </w:pPr>
-      <w:proofErr w:type="spellStart"/>
-      <w:r>
-        <w:t>Get_</w:t>
-      </w:r>
-      <w:r>
-        <w:t>question_answer</w:t>
-      </w:r>
-      <w:proofErr w:type="spellEnd"/>
-    </w:p>
-    <w:p>
-      <w:pPr>
-        <w:pStyle w:val="ListParagraph"/>
-        <w:numPr>
-          <w:ilvl w:val="0"/>
-          <w:numId w:val="2"/>
-        </w:numPr>
-      </w:pPr>
-      <w:proofErr w:type="spellStart"/>
-      <w:r>
-        <w:t>Get_id_questionnaire_answer</w:t>
-      </w:r>
-      <w:proofErr w:type="spellEnd"/>
-    </w:p>
-    <w:p>
-      <w:pPr>
-        <w:pStyle w:val="ListParagraph"/>
-        <w:numPr>
-          <w:ilvl w:val="0"/>
-          <w:numId w:val="2"/>
-        </w:numPr>
-      </w:pPr>
-      <w:proofErr w:type="spellStart"/>
-      <w:r>
-        <w:t>Set_object</w:t>
-      </w:r>
-      <w:proofErr w:type="spellEnd"/>
-    </w:p>
-    <w:p>
-      <w:pPr>
-        <w:pStyle w:val="ListParagraph"/>
-        <w:numPr>
-          <w:ilvl w:val="0"/>
-          <w:numId w:val="2"/>
-        </w:numPr>
-      </w:pPr>
-      <w:proofErr w:type="spellStart"/>
-      <w:r>
-        <w:t>Set_object_user</w:t>
-      </w:r>
-      <w:proofErr w:type="spellEnd"/>
-    </w:p>
-    <w:p>
-      <w:pPr>
-        <w:pStyle w:val="ListParagraph"/>
-        <w:numPr>
-          <w:ilvl w:val="0"/>
-          <w:numId w:val="2"/>
-        </w:numPr>
-      </w:pPr>
-      <w:proofErr w:type="spellStart"/>
-      <w:r>
-        <w:t>Set_questionnaire</w:t>
-      </w:r>
-      <w:proofErr w:type="spellEnd"/>
-    </w:p>
-    <w:p>
-      <w:pPr>
-        <w:pStyle w:val="ListParagraph"/>
-        <w:numPr>
-          <w:ilvl w:val="0"/>
-          <w:numId w:val="2"/>
-        </w:numPr>
-      </w:pPr>
-      <w:proofErr w:type="spellStart"/>
-      <w:r>
-        <w:t>Set_answer</w:t>
-      </w:r>
-      <w:proofErr w:type="spellEnd"/>
-    </w:p>
-    <w:p>
-      <w:pPr>
-        <w:pStyle w:val="ListParagraph"/>
-        <w:numPr>
-          <w:ilvl w:val="0"/>
-          <w:numId w:val="2"/>
-        </w:numPr>
-      </w:pPr>
-      <w:proofErr w:type="spellStart"/>
-      <w:r>
-        <w:t>Set_account</w:t>
-      </w:r>
-      <w:proofErr w:type="spellEnd"/>
-    </w:p>
-    <w:p>
-      <w:pPr>
-        <w:pStyle w:val="ListParagraph"/>
-        <w:numPr>
-          <w:ilvl w:val="0"/>
-          <w:numId w:val="2"/>
-        </w:numPr>
-      </w:pPr>
-      <w:proofErr w:type="spellStart"/>
-      <w:r>
-        <w:t>Set_password</w:t>
-      </w:r>
-      <w:proofErr w:type="spellEnd"/>
-    </w:p>
-    <w:p>
-      <w:pPr>
-        <w:pStyle w:val="ListParagraph"/>
-        <w:numPr>
-          <w:ilvl w:val="0"/>
-          <w:numId w:val="2"/>
-        </w:numPr>
-      </w:pPr>
-      <w:proofErr w:type="spellStart"/>
-      <w:r>
-        <w:t>Set_grades</w:t>
-      </w:r>
-      <w:proofErr w:type="spellEnd"/>
-    </w:p>
     <w:p/>
-    <w:p>
-      <w:r>
-        <w:t>View:</w:t>
+    <w:tbl>
+      <w:tblPr>
+        <w:tblStyle w:val="TableGrid"/>
+        <w:tblW w:w="0" w:type="auto"/>
+        <w:tblLook w:val="04A0" w:firstRow="1" w:lastRow="0" w:firstColumn="1" w:lastColumn="0" w:noHBand="0" w:noVBand="1"/>
+      </w:tblPr>
+      <w:tblGrid>
+        <w:gridCol w:w="3116"/>
+        <w:gridCol w:w="3117"/>
+        <w:gridCol w:w="3117"/>
+      </w:tblGrid>
+      <w:tr>
+        <w:tc>
+          <w:tcPr>
+            <w:tcW w:w="3116" w:type="dxa"/>
+          </w:tcPr>
+          <w:p>
+            <w:pPr>
+              <w:jc w:val="center"/>
+            </w:pPr>
+            <w:r>
+              <w:t>Views</w:t>
+            </w:r>
+          </w:p>
+        </w:tc>
+        <w:tc>
+          <w:tcPr>
+            <w:tcW w:w="3117" w:type="dxa"/>
+          </w:tcPr>
+          <w:p>
+            <w:pPr>
+              <w:jc w:val="center"/>
+            </w:pPr>
+            <w:r>
+              <w:t>Controllers</w:t>
+            </w:r>
+          </w:p>
+        </w:tc>
+        <w:tc>
+          <w:tcPr>
+            <w:tcW w:w="3117" w:type="dxa"/>
+          </w:tcPr>
+          <w:p>
+            <w:pPr>
+              <w:jc w:val="center"/>
+            </w:pPr>
+            <w:r>
+              <w:t>Models</w:t>
+            </w:r>
+          </w:p>
+        </w:tc>
+      </w:tr>
+      <w:tr>
+        <w:tc>
+          <w:tcPr>
+            <w:tcW w:w="9350" w:type="dxa"/>
+            <w:gridSpan w:val="3"/>
+          </w:tcPr>
+          <w:p/>
+        </w:tc>
+      </w:tr>
+      <w:tr>
+        <w:tc>
+          <w:tcPr>
+            <w:tcW w:w="3116" w:type="dxa"/>
+          </w:tcPr>
+          <w:p>
+            <w:proofErr w:type="spellStart"/>
+            <w:r>
+              <w:t>Index.php</w:t>
+            </w:r>
+            <w:proofErr w:type="spellEnd"/>
+          </w:p>
+        </w:tc>
+        <w:tc>
+          <w:tcPr>
+            <w:tcW w:w="3117" w:type="dxa"/>
+          </w:tcPr>
+          <w:p>
+            <w:proofErr w:type="spellStart"/>
+            <w:r>
+              <w:t>Controll_get_obj.php</w:t>
+            </w:r>
+            <w:proofErr w:type="spellEnd"/>
+          </w:p>
+        </w:tc>
+        <w:tc>
+          <w:tcPr>
+            <w:tcW w:w="3117" w:type="dxa"/>
+          </w:tcPr>
+          <w:p>
+            <w:proofErr w:type="spellStart"/>
+            <w:r>
+              <w:t>Get_objects.php</w:t>
+            </w:r>
+            <w:proofErr w:type="spellEnd"/>
+          </w:p>
+        </w:tc>
+      </w:tr>
+      <w:tr>
+        <w:tc>
+          <w:tcPr>
+            <w:tcW w:w="3116" w:type="dxa"/>
+          </w:tcPr>
+          <w:p>
+            <w:proofErr w:type="spellStart"/>
+            <w:r>
+              <w:t>Login.php</w:t>
+            </w:r>
+            <w:proofErr w:type="spellEnd"/>
+          </w:p>
+        </w:tc>
+        <w:tc>
+          <w:tcPr>
+            <w:tcW w:w="3117" w:type="dxa"/>
+          </w:tcPr>
+          <w:p>
+            <w:proofErr w:type="spellStart"/>
+            <w:r>
+              <w:t>Controll_login.php</w:t>
+            </w:r>
+            <w:proofErr w:type="spellEnd"/>
+          </w:p>
+        </w:tc>
+        <w:tc>
+          <w:tcPr>
+            <w:tcW w:w="3117" w:type="dxa"/>
+          </w:tcPr>
+          <w:p>
+            <w:proofErr w:type="spellStart"/>
+            <w:r>
+              <w:t>Login_model.php</w:t>
+            </w:r>
+            <w:proofErr w:type="spellEnd"/>
+          </w:p>
+        </w:tc>
+      </w:tr>
+      <w:tr>
+        <w:tc>
+          <w:tcPr>
+            <w:tcW w:w="3116" w:type="dxa"/>
+          </w:tcPr>
+          <w:p>
+            <w:proofErr w:type="spellStart"/>
+            <w:r>
+              <w:t>Register.php</w:t>
+            </w:r>
+            <w:proofErr w:type="spellEnd"/>
+          </w:p>
+        </w:tc>
+        <w:tc>
+          <w:tcPr>
+            <w:tcW w:w="3117" w:type="dxa"/>
+          </w:tcPr>
+          <w:p>
+            <w:proofErr w:type="spellStart"/>
+            <w:r>
+              <w:t>Controll_register.php</w:t>
+            </w:r>
+            <w:proofErr w:type="spellEnd"/>
+          </w:p>
+        </w:tc>
+        <w:tc>
+          <w:tcPr>
+            <w:tcW w:w="3117" w:type="dxa"/>
+          </w:tcPr>
+          <w:p>
+            <w:proofErr w:type="spellStart"/>
+            <w:r>
+              <w:t>Insert_account.php</w:t>
+            </w:r>
+            <w:proofErr w:type="spellEnd"/>
+          </w:p>
+        </w:tc>
+      </w:tr>
+      <w:tr>
+        <w:tc>
+          <w:tcPr>
+            <w:tcW w:w="3116" w:type="dxa"/>
+          </w:tcPr>
+          <w:p>
+            <w:r>
+              <w:t>404page.php</w:t>
+            </w:r>
+          </w:p>
+        </w:tc>
+        <w:tc>
+          <w:tcPr>
+            <w:tcW w:w="3117" w:type="dxa"/>
+          </w:tcPr>
+          <w:p>
+            <w:r>
+              <w:t>-</w:t>
+            </w:r>
+          </w:p>
+        </w:tc>
+        <w:tc>
+          <w:tcPr>
+            <w:tcW w:w="3117" w:type="dxa"/>
+          </w:tcPr>
+          <w:p>
+            <w:r>
+              <w:t>-</w:t>
+            </w:r>
+          </w:p>
+        </w:tc>
+      </w:tr>
+      <w:tr>
+        <w:tc>
+          <w:tcPr>
+            <w:tcW w:w="3116" w:type="dxa"/>
+          </w:tcPr>
+          <w:p>
+            <w:proofErr w:type="spellStart"/>
+            <w:r>
+              <w:t>Chestionar.php</w:t>
+            </w:r>
+            <w:proofErr w:type="spellEnd"/>
+          </w:p>
+        </w:tc>
+        <w:tc>
+          <w:tcPr>
+            <w:tcW w:w="3117" w:type="dxa"/>
+          </w:tcPr>
+          <w:p>
+            <w:proofErr w:type="spellStart"/>
+            <w:r>
+              <w:t>Controll_get_obj.php</w:t>
+            </w:r>
+            <w:proofErr w:type="spellEnd"/>
+          </w:p>
+        </w:tc>
+        <w:tc>
+          <w:tcPr>
+            <w:tcW w:w="3117" w:type="dxa"/>
+          </w:tcPr>
+          <w:p>
+            <w:proofErr w:type="spellStart"/>
+            <w:r>
+              <w:t>Get_objects.php</w:t>
+            </w:r>
+            <w:proofErr w:type="spellEnd"/>
+          </w:p>
+        </w:tc>
+      </w:tr>
+      <w:tr>
+        <w:tc>
+          <w:tcPr>
+            <w:tcW w:w="3116" w:type="dxa"/>
+          </w:tcPr>
+          <w:p>
+            <w:proofErr w:type="spellStart"/>
+            <w:r>
+              <w:t>Chestionar.php</w:t>
+            </w:r>
+            <w:proofErr w:type="spellEnd"/>
+          </w:p>
+        </w:tc>
+        <w:tc>
+          <w:tcPr>
+            <w:tcW w:w="3117" w:type="dxa"/>
+          </w:tcPr>
+          <w:p>
+            <w:proofErr w:type="spellStart"/>
+            <w:r>
+              <w:t>Controll_chestionar.php</w:t>
+            </w:r>
+            <w:proofErr w:type="spellEnd"/>
+          </w:p>
+        </w:tc>
+        <w:tc>
+          <w:tcPr>
+            <w:tcW w:w="3117" w:type="dxa"/>
+          </w:tcPr>
+          <w:p>
+            <w:proofErr w:type="spellStart"/>
+            <w:r>
+              <w:t>Chestionar_model.php</w:t>
+            </w:r>
+            <w:proofErr w:type="spellEnd"/>
+          </w:p>
+        </w:tc>
+      </w:tr>
+      <w:tr>
+        <w:tc>
+          <w:tcPr>
+            <w:tcW w:w="3116" w:type="dxa"/>
+          </w:tcPr>
+          <w:p>
+            <w:proofErr w:type="spellStart"/>
+            <w:r>
+              <w:t>Chestionar.php</w:t>
+            </w:r>
+            <w:proofErr w:type="spellEnd"/>
+          </w:p>
+        </w:tc>
+        <w:tc>
+          <w:tcPr>
+            <w:tcW w:w="3117" w:type="dxa"/>
+          </w:tcPr>
+          <w:p>
+            <w:proofErr w:type="spellStart"/>
+            <w:r>
+              <w:t>Controll_</w:t>
+            </w:r>
+            <w:r>
+              <w:t>ajax</w:t>
+            </w:r>
+            <w:r>
+              <w:t>.php</w:t>
+            </w:r>
+            <w:proofErr w:type="spellEnd"/>
+          </w:p>
+        </w:tc>
+        <w:tc>
+          <w:tcPr>
+            <w:tcW w:w="3117" w:type="dxa"/>
+          </w:tcPr>
+          <w:p>
+            <w:proofErr w:type="spellStart"/>
+            <w:r>
+              <w:t>Get_objects.php</w:t>
+            </w:r>
+            <w:proofErr w:type="spellEnd"/>
+          </w:p>
+        </w:tc>
+      </w:tr>
+      <w:tr>
+        <w:tc>
+          <w:tcPr>
+            <w:tcW w:w="3116" w:type="dxa"/>
+          </w:tcPr>
+          <w:p>
+            <w:proofErr w:type="spellStart"/>
+            <w:r>
+              <w:t>Home.php</w:t>
+            </w:r>
+            <w:proofErr w:type="spellEnd"/>
+          </w:p>
+        </w:tc>
+        <w:tc>
+          <w:tcPr>
+            <w:tcW w:w="3117" w:type="dxa"/>
+          </w:tcPr>
+          <w:p>
+            <w:r>
+              <w:t>-</w:t>
+            </w:r>
+          </w:p>
+        </w:tc>
+        <w:tc>
+          <w:tcPr>
+            <w:tcW w:w="3117" w:type="dxa"/>
+          </w:tcPr>
+          <w:p>
+            <w:r>
+              <w:t>-</w:t>
+            </w:r>
+          </w:p>
+        </w:tc>
+      </w:tr>
+      <w:tr>
+        <w:tc>
+          <w:tcPr>
+            <w:tcW w:w="3116" w:type="dxa"/>
+          </w:tcPr>
+          <w:p>
+            <w:proofErr w:type="spellStart"/>
+            <w:r>
+              <w:t>Header.php</w:t>
+            </w:r>
+            <w:proofErr w:type="spellEnd"/>
+          </w:p>
+        </w:tc>
+        <w:tc>
+          <w:tcPr>
+            <w:tcW w:w="3117" w:type="dxa"/>
+          </w:tcPr>
+          <w:p>
+            <w:r>
+              <w:t>-</w:t>
+            </w:r>
+          </w:p>
+        </w:tc>
+        <w:tc>
+          <w:tcPr>
+            <w:tcW w:w="3117" w:type="dxa"/>
+          </w:tcPr>
+          <w:p>
+            <w:r>
+              <w:t>-</w:t>
+            </w:r>
+          </w:p>
+        </w:tc>
+      </w:tr>
+      <w:tr>
+        <w:tc>
+          <w:tcPr>
+            <w:tcW w:w="3116" w:type="dxa"/>
+          </w:tcPr>
+          <w:p>
+            <w:proofErr w:type="spellStart"/>
+            <w:r>
+              <w:t>Topic.php</w:t>
+            </w:r>
+            <w:proofErr w:type="spellEnd"/>
+          </w:p>
+        </w:tc>
+        <w:tc>
+          <w:tcPr>
+            <w:tcW w:w="3117" w:type="dxa"/>
+          </w:tcPr>
+          <w:p>
+            <w:proofErr w:type="spellStart"/>
+            <w:r>
+              <w:t>Controll_topic.php</w:t>
+            </w:r>
+            <w:proofErr w:type="spellEnd"/>
+          </w:p>
+        </w:tc>
+        <w:tc>
+          <w:tcPr>
+            <w:tcW w:w="3117" w:type="dxa"/>
+          </w:tcPr>
+          <w:p>
+            <w:proofErr w:type="spellStart"/>
+            <w:r>
+              <w:t>Insert_object.php</w:t>
+            </w:r>
+            <w:proofErr w:type="spellEnd"/>
+          </w:p>
+        </w:tc>
+      </w:tr>
+      <w:tr>
+        <w:tc>
+          <w:tcPr>
+            <w:tcW w:w="3116" w:type="dxa"/>
+          </w:tcPr>
+          <w:p/>
+        </w:tc>
+        <w:tc>
+          <w:tcPr>
+            <w:tcW w:w="3117" w:type="dxa"/>
+          </w:tcPr>
+          <w:p/>
+        </w:tc>
+        <w:tc>
+          <w:tcPr>
+            <w:tcW w:w="3117" w:type="dxa"/>
+          </w:tcPr>
+          <w:p/>
+        </w:tc>
+      </w:tr>
+      <w:tr>
+        <w:tc>
+          <w:tcPr>
+            <w:tcW w:w="3116" w:type="dxa"/>
+          </w:tcPr>
+          <w:p/>
+        </w:tc>
+        <w:tc>
+          <w:tcPr>
+            <w:tcW w:w="3117" w:type="dxa"/>
+          </w:tcPr>
+          <w:p/>
+        </w:tc>
+        <w:tc>
+          <w:tcPr>
+            <w:tcW w:w="3117" w:type="dxa"/>
+          </w:tcPr>
+          <w:p/>
+        </w:tc>
+      </w:tr>
+      <w:tr>
+        <w:tc>
+          <w:tcPr>
+            <w:tcW w:w="3116" w:type="dxa"/>
+          </w:tcPr>
+          <w:p/>
+        </w:tc>
+        <w:tc>
+          <w:tcPr>
+            <w:tcW w:w="3117" w:type="dxa"/>
+          </w:tcPr>
+          <w:p/>
+        </w:tc>
+        <w:tc>
+          <w:tcPr>
+            <w:tcW w:w="3117" w:type="dxa"/>
+          </w:tcPr>
+          <w:p/>
+        </w:tc>
+      </w:tr>
+      <w:tr>
+        <w:tc>
+          <w:tcPr>
+            <w:tcW w:w="3116" w:type="dxa"/>
+          </w:tcPr>
+          <w:p/>
+        </w:tc>
+        <w:tc>
+          <w:tcPr>
+            <w:tcW w:w="3117" w:type="dxa"/>
+          </w:tcPr>
+          <w:p/>
+        </w:tc>
+        <w:tc>
+          <w:tcPr>
+            <w:tcW w:w="3117" w:type="dxa"/>
+          </w:tcPr>
+          <w:p/>
+        </w:tc>
+      </w:tr>
+    </w:tbl>
+    <w:p/>
+    <w:p/>
+    <w:p/>
+    <w:p>
+      <w:r>
+        <w:br w:type="page"/>
+      </w:r>
+    </w:p>
+    <w:p/>
+    <w:p>
+      <w:r>
+        <w:t>Model</w:t>
+      </w:r>
+      <w:r>
+        <w:t>s</w:t>
+      </w:r>
+      <w:r>
+        <w:t>:</w:t>
+      </w:r>
+    </w:p>
+    <w:p>
+      <w:pPr>
+        <w:pStyle w:val="ListParagraph"/>
+        <w:numPr>
+          <w:ilvl w:val="0"/>
+          <w:numId w:val="4"/>
+        </w:numPr>
+      </w:pPr>
+      <w:proofErr w:type="spellStart"/>
+      <w:r>
+        <w:t>Chestionar_model.php</w:t>
+      </w:r>
+      <w:proofErr w:type="spellEnd"/>
+    </w:p>
+    <w:p>
+      <w:pPr>
+        <w:pStyle w:val="ListParagraph"/>
+        <w:numPr>
+          <w:ilvl w:val="0"/>
+          <w:numId w:val="4"/>
+        </w:numPr>
+      </w:pPr>
+      <w:proofErr w:type="spellStart"/>
+      <w:r>
+        <w:t>Db_connection.php</w:t>
+      </w:r>
+      <w:proofErr w:type="spellEnd"/>
+    </w:p>
+    <w:p>
+      <w:pPr>
+        <w:pStyle w:val="ListParagraph"/>
+        <w:numPr>
+          <w:ilvl w:val="0"/>
+          <w:numId w:val="4"/>
+        </w:numPr>
+      </w:pPr>
+      <w:proofErr w:type="spellStart"/>
+      <w:r>
+        <w:t>Get_objects.php</w:t>
+      </w:r>
+      <w:proofErr w:type="spellEnd"/>
+    </w:p>
+    <w:p>
+      <w:pPr>
+        <w:pStyle w:val="ListParagraph"/>
+        <w:numPr>
+          <w:ilvl w:val="0"/>
+          <w:numId w:val="4"/>
+        </w:numPr>
+      </w:pPr>
+      <w:proofErr w:type="spellStart"/>
+      <w:r>
+        <w:t>Get_time.php</w:t>
+      </w:r>
+      <w:proofErr w:type="spellEnd"/>
+    </w:p>
+    <w:p>
+      <w:pPr>
+        <w:pStyle w:val="ListParagraph"/>
+        <w:numPr>
+          <w:ilvl w:val="0"/>
+          <w:numId w:val="4"/>
+        </w:numPr>
+      </w:pPr>
+      <w:proofErr w:type="spellStart"/>
+      <w:r>
+        <w:t>Get_username.php</w:t>
+      </w:r>
+      <w:proofErr w:type="spellEnd"/>
+    </w:p>
+    <w:p>
+      <w:pPr>
+        <w:pStyle w:val="ListParagraph"/>
+        <w:numPr>
+          <w:ilvl w:val="0"/>
+          <w:numId w:val="4"/>
+        </w:numPr>
+      </w:pPr>
+      <w:proofErr w:type="spellStart"/>
+      <w:r>
+        <w:t>Insert_account.php</w:t>
+      </w:r>
+      <w:proofErr w:type="spellEnd"/>
+    </w:p>
+    <w:p>
+      <w:pPr>
+        <w:pStyle w:val="ListParagraph"/>
+        <w:numPr>
+          <w:ilvl w:val="0"/>
+          <w:numId w:val="4"/>
+        </w:numPr>
+      </w:pPr>
+      <w:proofErr w:type="spellStart"/>
+      <w:r>
+        <w:t>Insert_object.php</w:t>
+      </w:r>
+      <w:proofErr w:type="spellEnd"/>
+    </w:p>
+    <w:p>
+      <w:pPr>
+        <w:pStyle w:val="ListParagraph"/>
+        <w:numPr>
+          <w:ilvl w:val="0"/>
+          <w:numId w:val="4"/>
+        </w:numPr>
+      </w:pPr>
+      <w:proofErr w:type="spellStart"/>
+      <w:r>
+        <w:t>Login_model.php</w:t>
+      </w:r>
+      <w:proofErr w:type="spellEnd"/>
+    </w:p>
+    <w:p/>
+    <w:p/>
+    <w:p>
+      <w:r>
+        <w:t>View</w:t>
+      </w:r>
+      <w:r>
+        <w:t>s</w:t>
+      </w:r>
+      <w:r>
+        <w:t>:</w:t>
+      </w:r>
+    </w:p>
+    <w:p>
+      <w:pPr>
+        <w:pStyle w:val="ListParagraph"/>
+        <w:numPr>
+          <w:ilvl w:val="0"/>
+          <w:numId w:val="4"/>
+        </w:numPr>
+      </w:pPr>
+      <w:r>
+        <w:t>404_page.php</w:t>
+      </w:r>
+    </w:p>
+    <w:p>
+      <w:pPr>
+        <w:pStyle w:val="ListParagraph"/>
+        <w:numPr>
+          <w:ilvl w:val="0"/>
+          <w:numId w:val="4"/>
+        </w:numPr>
+      </w:pPr>
+      <w:proofErr w:type="spellStart"/>
+      <w:r>
+        <w:t>Chestionar.php</w:t>
+      </w:r>
+      <w:proofErr w:type="spellEnd"/>
+    </w:p>
+    <w:p>
+      <w:pPr>
+        <w:pStyle w:val="ListParagraph"/>
+        <w:numPr>
+          <w:ilvl w:val="0"/>
+          <w:numId w:val="4"/>
+        </w:numPr>
+      </w:pPr>
+      <w:proofErr w:type="spellStart"/>
+      <w:r>
+        <w:t>Header.php</w:t>
+      </w:r>
+      <w:proofErr w:type="spellEnd"/>
+    </w:p>
+    <w:p>
+      <w:pPr>
+        <w:pStyle w:val="ListParagraph"/>
+        <w:numPr>
+          <w:ilvl w:val="0"/>
+          <w:numId w:val="4"/>
+        </w:numPr>
+      </w:pPr>
+      <w:proofErr w:type="spellStart"/>
+      <w:r>
+        <w:t>Home.php</w:t>
+      </w:r>
+      <w:proofErr w:type="spellEnd"/>
+    </w:p>
+    <w:p>
+      <w:pPr>
+        <w:pStyle w:val="ListParagraph"/>
+        <w:numPr>
+          <w:ilvl w:val="0"/>
+          <w:numId w:val="4"/>
+        </w:numPr>
+      </w:pPr>
+      <w:proofErr w:type="spellStart"/>
+      <w:r>
+        <w:t>Index.php</w:t>
+      </w:r>
+      <w:proofErr w:type="spellEnd"/>
+    </w:p>
+    <w:p>
+      <w:pPr>
+        <w:pStyle w:val="ListParagraph"/>
+        <w:numPr>
+          <w:ilvl w:val="0"/>
+          <w:numId w:val="4"/>
+        </w:numPr>
+      </w:pPr>
+      <w:proofErr w:type="spellStart"/>
+      <w:r>
+        <w:t>Login.php</w:t>
+      </w:r>
+      <w:proofErr w:type="spellEnd"/>
+    </w:p>
+    <w:p>
+      <w:pPr>
+        <w:pStyle w:val="ListParagraph"/>
+        <w:numPr>
+          <w:ilvl w:val="0"/>
+          <w:numId w:val="4"/>
+        </w:numPr>
+      </w:pPr>
+      <w:proofErr w:type="spellStart"/>
+      <w:r>
+        <w:t>Register.php</w:t>
+      </w:r>
+      <w:proofErr w:type="spellEnd"/>
+    </w:p>
+    <w:p>
+      <w:pPr>
+        <w:pStyle w:val="ListParagraph"/>
+        <w:numPr>
+          <w:ilvl w:val="0"/>
+          <w:numId w:val="4"/>
+        </w:numPr>
+      </w:pPr>
+      <w:proofErr w:type="spellStart"/>
+      <w:r>
+        <w:t>Stats.php</w:t>
+      </w:r>
+      <w:proofErr w:type="spellEnd"/>
+    </w:p>
+    <w:p>
+      <w:pPr>
+        <w:pStyle w:val="ListParagraph"/>
+        <w:numPr>
+          <w:ilvl w:val="0"/>
+          <w:numId w:val="4"/>
+        </w:numPr>
+      </w:pPr>
+      <w:proofErr w:type="spellStart"/>
+      <w:r>
+        <w:t>Topic.php</w:t>
+      </w:r>
+      <w:proofErr w:type="spellEnd"/>
+    </w:p>
+    <w:p>
+      <w:pPr>
+        <w:pStyle w:val="ListParagraph"/>
+      </w:pPr>
+    </w:p>
+    <w:p>
+      <w:pPr>
+        <w:pStyle w:val="ListParagraph"/>
+      </w:pPr>
+    </w:p>
+    <w:p>
+      <w:r>
+        <w:t>Controller</w:t>
+      </w:r>
+      <w:r>
+        <w:t>s</w:t>
+      </w:r>
+      <w:r>
+        <w:t>:</w:t>
       </w:r>
     </w:p>
     <w:p>
@@ -396,7 +858,7 @@
       </w:pPr>
       <w:proofErr w:type="spellStart"/>
       <w:r>
-        <w:t>Login_view</w:t>
+        <w:t>Controll_chestionar.php</w:t>
       </w:r>
       <w:proofErr w:type="spellEnd"/>
     </w:p>
@@ -410,7 +872,10 @@
       </w:pPr>
       <w:proofErr w:type="spellStart"/>
       <w:r>
-        <w:t>Register_view</w:t>
+        <w:t>Controll_</w:t>
+      </w:r>
+      <w:r>
+        <w:t>get_obj.php</w:t>
       </w:r>
       <w:proofErr w:type="spellEnd"/>
     </w:p>
@@ -424,7 +889,10 @@
       </w:pPr>
       <w:proofErr w:type="spellStart"/>
       <w:r>
-        <w:t>Home_auth</w:t>
+        <w:t>Controll_</w:t>
+      </w:r>
+      <w:r>
+        <w:t>login.php</w:t>
       </w:r>
       <w:proofErr w:type="spellEnd"/>
     </w:p>
@@ -438,7 +906,10 @@
       </w:pPr>
       <w:proofErr w:type="spellStart"/>
       <w:r>
-        <w:t>Home_no_auth</w:t>
+        <w:t>Controll_</w:t>
+      </w:r>
+      <w:r>
+        <w:t>logout.php</w:t>
       </w:r>
       <w:proofErr w:type="spellEnd"/>
     </w:p>
@@ -450,9 +921,14 @@
           <w:numId w:val="1"/>
         </w:numPr>
       </w:pPr>
-      <w:r>
-        <w:t>404</w:t>
-      </w:r>
+      <w:proofErr w:type="spellStart"/>
+      <w:r>
+        <w:t>Controll_</w:t>
+      </w:r>
+      <w:r>
+        <w:t>register.php</w:t>
+      </w:r>
+      <w:proofErr w:type="spellEnd"/>
     </w:p>
     <w:p>
       <w:pPr>
@@ -464,7 +940,10 @@
       </w:pPr>
       <w:proofErr w:type="spellStart"/>
       <w:r>
-        <w:t>Forgotten_password</w:t>
+        <w:t>Controll_</w:t>
+      </w:r>
+      <w:r>
+        <w:t>topic.php</w:t>
       </w:r>
       <w:proofErr w:type="spellEnd"/>
     </w:p>
@@ -478,210 +957,17 @@
       </w:pPr>
       <w:proofErr w:type="spellStart"/>
       <w:r>
-        <w:t>Login_fail</w:t>
-      </w:r>
-      <w:proofErr w:type="spellEnd"/>
-    </w:p>
-    <w:p>
-      <w:pPr>
-        <w:pStyle w:val="ListParagraph"/>
-        <w:numPr>
-          <w:ilvl w:val="0"/>
-          <w:numId w:val="1"/>
-        </w:numPr>
-      </w:pPr>
-      <w:proofErr w:type="spellStart"/>
-      <w:r>
-        <w:t>Register_fail</w:t>
-      </w:r>
-      <w:proofErr w:type="spellEnd"/>
-    </w:p>
-    <w:p>
-      <w:pPr>
-        <w:pStyle w:val="ListParagraph"/>
-        <w:numPr>
-          <w:ilvl w:val="0"/>
-          <w:numId w:val="1"/>
-        </w:numPr>
-      </w:pPr>
-      <w:proofErr w:type="spellStart"/>
-      <w:r>
-        <w:t>Questionnaire_view</w:t>
-      </w:r>
-      <w:proofErr w:type="spellEnd"/>
-    </w:p>
-    <w:p>
-      <w:pPr>
-        <w:pStyle w:val="ListParagraph"/>
-        <w:numPr>
-          <w:ilvl w:val="0"/>
-          <w:numId w:val="1"/>
-        </w:numPr>
-      </w:pPr>
-      <w:proofErr w:type="spellStart"/>
-      <w:r>
-        <w:t>Create_questionnaire</w:t>
-      </w:r>
-      <w:proofErr w:type="spellEnd"/>
-    </w:p>
-    <w:p>
-      <w:pPr>
-        <w:pStyle w:val="ListParagraph"/>
-        <w:numPr>
-          <w:ilvl w:val="0"/>
-          <w:numId w:val="1"/>
-        </w:numPr>
-      </w:pPr>
-      <w:proofErr w:type="spellStart"/>
-      <w:r>
-        <w:lastRenderedPageBreak/>
-        <w:t>Your_questionnaires</w:t>
-      </w:r>
-      <w:proofErr w:type="spellEnd"/>
-    </w:p>
-    <w:p>
-      <w:pPr>
-        <w:pStyle w:val="ListParagraph"/>
-        <w:numPr>
-          <w:ilvl w:val="0"/>
-          <w:numId w:val="1"/>
-        </w:numPr>
-      </w:pPr>
-      <w:proofErr w:type="spellStart"/>
-      <w:r>
-        <w:t>Statistic_view</w:t>
-      </w:r>
-      <w:proofErr w:type="spellEnd"/>
-    </w:p>
-    <w:p>
-      <w:pPr>
-        <w:ind w:left="360"/>
-      </w:pPr>
-    </w:p>
-    <w:p>
-      <w:pPr>
-        <w:pStyle w:val="ListParagraph"/>
-      </w:pPr>
-    </w:p>
-    <w:p>
-      <w:r>
-        <w:t>Controller:</w:t>
-      </w:r>
-    </w:p>
-    <w:p>
-      <w:pPr>
-        <w:pStyle w:val="ListParagraph"/>
-        <w:numPr>
-          <w:ilvl w:val="0"/>
-          <w:numId w:val="1"/>
-        </w:numPr>
-      </w:pPr>
-      <w:r>
-        <w:t>Login</w:t>
-      </w:r>
-    </w:p>
-    <w:p>
-      <w:pPr>
-        <w:pStyle w:val="ListParagraph"/>
-        <w:numPr>
-          <w:ilvl w:val="0"/>
-          <w:numId w:val="1"/>
-        </w:numPr>
-      </w:pPr>
-      <w:r>
-        <w:t>Register</w:t>
-      </w:r>
-    </w:p>
-    <w:p>
-      <w:pPr>
-        <w:pStyle w:val="ListParagraph"/>
-        <w:numPr>
-          <w:ilvl w:val="0"/>
-          <w:numId w:val="1"/>
-        </w:numPr>
-      </w:pPr>
-      <w:proofErr w:type="spellStart"/>
-      <w:r>
-        <w:t>Forgotten_password</w:t>
-      </w:r>
-      <w:proofErr w:type="spellEnd"/>
-    </w:p>
-    <w:p>
-      <w:pPr>
-        <w:pStyle w:val="ListParagraph"/>
-        <w:numPr>
-          <w:ilvl w:val="0"/>
-          <w:numId w:val="1"/>
-        </w:numPr>
-      </w:pPr>
-      <w:proofErr w:type="spellStart"/>
-      <w:r>
-        <w:t>Your_questionnaire</w:t>
-      </w:r>
-      <w:proofErr w:type="spellEnd"/>
-    </w:p>
-    <w:p>
-      <w:pPr>
-        <w:pStyle w:val="ListParagraph"/>
-        <w:numPr>
-          <w:ilvl w:val="0"/>
-          <w:numId w:val="1"/>
-        </w:numPr>
-      </w:pPr>
-      <w:proofErr w:type="spellStart"/>
-      <w:r>
-        <w:t>Create_questionnaire</w:t>
-      </w:r>
-      <w:proofErr w:type="spellEnd"/>
-    </w:p>
-    <w:p>
-      <w:pPr>
-        <w:pStyle w:val="ListParagraph"/>
-        <w:numPr>
-          <w:ilvl w:val="0"/>
-          <w:numId w:val="1"/>
-        </w:numPr>
-      </w:pPr>
-      <w:proofErr w:type="spellStart"/>
-      <w:r>
-        <w:t>Questionnaire_statistic</w:t>
-      </w:r>
-      <w:proofErr w:type="spellEnd"/>
-    </w:p>
-    <w:p>
-      <w:pPr>
-        <w:pStyle w:val="ListParagraph"/>
-        <w:numPr>
-          <w:ilvl w:val="0"/>
-          <w:numId w:val="1"/>
-        </w:numPr>
-      </w:pPr>
-      <w:proofErr w:type="spellStart"/>
-      <w:r>
-        <w:t>Statistic_object</w:t>
-      </w:r>
-      <w:proofErr w:type="spellEnd"/>
-    </w:p>
-    <w:p>
-      <w:pPr>
-        <w:pStyle w:val="ListParagraph"/>
-        <w:numPr>
-          <w:ilvl w:val="0"/>
-          <w:numId w:val="1"/>
-        </w:numPr>
-      </w:pPr>
-      <w:proofErr w:type="spellStart"/>
-      <w:r>
-        <w:t>Answer_questionnaire</w:t>
-      </w:r>
-      <w:proofErr w:type="spellEnd"/>
-    </w:p>
-    <w:p>
-      <w:pPr>
-        <w:pStyle w:val="ListParagraph"/>
-      </w:pPr>
-      <w:bookmarkStart w:id="0" w:name="_GoBack"/>
-      <w:bookmarkEnd w:id="0"/>
+        <w:t>Controll_</w:t>
+      </w:r>
+      <w:r>
+        <w:t>ajax.php</w:t>
+      </w:r>
+      <w:proofErr w:type="spellEnd"/>
+    </w:p>
+    <w:p>
+      <w:pPr>
+        <w:pStyle w:val="ListParagraph"/>
+      </w:pPr>
     </w:p>
     <w:p>
       <w:pPr>
@@ -815,6 +1101,230 @@
     </w:lvl>
   </w:abstractNum>
   <w:abstractNum w:abstractNumId="1" w15:restartNumberingAfterBreak="0">
+    <w:nsid w:val="36F04165"/>
+    <w:multiLevelType w:val="hybridMultilevel"/>
+    <w:tmpl w:val="2F2AA748"/>
+    <w:lvl w:ilvl="0" w:tplc="3798230E">
+      <w:numFmt w:val="bullet"/>
+      <w:lvlText w:val="-"/>
+      <w:lvlJc w:val="left"/>
+      <w:pPr>
+        <w:ind w:left="1080" w:hanging="360"/>
+      </w:pPr>
+      <w:rPr>
+        <w:rFonts w:ascii="Calibri" w:eastAsiaTheme="minorHAnsi" w:hAnsi="Calibri" w:cs="Calibri" w:hint="default"/>
+      </w:rPr>
+    </w:lvl>
+    <w:lvl w:ilvl="1" w:tplc="04090003" w:tentative="1">
+      <w:start w:val="1"/>
+      <w:numFmt w:val="bullet"/>
+      <w:lvlText w:val="o"/>
+      <w:lvlJc w:val="left"/>
+      <w:pPr>
+        <w:ind w:left="1800" w:hanging="360"/>
+      </w:pPr>
+      <w:rPr>
+        <w:rFonts w:ascii="Courier New" w:hAnsi="Courier New" w:cs="Courier New" w:hint="default"/>
+      </w:rPr>
+    </w:lvl>
+    <w:lvl w:ilvl="2" w:tplc="04090005" w:tentative="1">
+      <w:start w:val="1"/>
+      <w:numFmt w:val="bullet"/>
+      <w:lvlText w:val=""/>
+      <w:lvlJc w:val="left"/>
+      <w:pPr>
+        <w:ind w:left="2520" w:hanging="360"/>
+      </w:pPr>
+      <w:rPr>
+        <w:rFonts w:ascii="Wingdings" w:hAnsi="Wingdings" w:hint="default"/>
+      </w:rPr>
+    </w:lvl>
+    <w:lvl w:ilvl="3" w:tplc="04090001" w:tentative="1">
+      <w:start w:val="1"/>
+      <w:numFmt w:val="bullet"/>
+      <w:lvlText w:val=""/>
+      <w:lvlJc w:val="left"/>
+      <w:pPr>
+        <w:ind w:left="3240" w:hanging="360"/>
+      </w:pPr>
+      <w:rPr>
+        <w:rFonts w:ascii="Symbol" w:hAnsi="Symbol" w:hint="default"/>
+      </w:rPr>
+    </w:lvl>
+    <w:lvl w:ilvl="4" w:tplc="04090003" w:tentative="1">
+      <w:start w:val="1"/>
+      <w:numFmt w:val="bullet"/>
+      <w:lvlText w:val="o"/>
+      <w:lvlJc w:val="left"/>
+      <w:pPr>
+        <w:ind w:left="3960" w:hanging="360"/>
+      </w:pPr>
+      <w:rPr>
+        <w:rFonts w:ascii="Courier New" w:hAnsi="Courier New" w:cs="Courier New" w:hint="default"/>
+      </w:rPr>
+    </w:lvl>
+    <w:lvl w:ilvl="5" w:tplc="04090005" w:tentative="1">
+      <w:start w:val="1"/>
+      <w:numFmt w:val="bullet"/>
+      <w:lvlText w:val=""/>
+      <w:lvlJc w:val="left"/>
+      <w:pPr>
+        <w:ind w:left="4680" w:hanging="360"/>
+      </w:pPr>
+      <w:rPr>
+        <w:rFonts w:ascii="Wingdings" w:hAnsi="Wingdings" w:hint="default"/>
+      </w:rPr>
+    </w:lvl>
+    <w:lvl w:ilvl="6" w:tplc="04090001" w:tentative="1">
+      <w:start w:val="1"/>
+      <w:numFmt w:val="bullet"/>
+      <w:lvlText w:val=""/>
+      <w:lvlJc w:val="left"/>
+      <w:pPr>
+        <w:ind w:left="5400" w:hanging="360"/>
+      </w:pPr>
+      <w:rPr>
+        <w:rFonts w:ascii="Symbol" w:hAnsi="Symbol" w:hint="default"/>
+      </w:rPr>
+    </w:lvl>
+    <w:lvl w:ilvl="7" w:tplc="04090003" w:tentative="1">
+      <w:start w:val="1"/>
+      <w:numFmt w:val="bullet"/>
+      <w:lvlText w:val="o"/>
+      <w:lvlJc w:val="left"/>
+      <w:pPr>
+        <w:ind w:left="6120" w:hanging="360"/>
+      </w:pPr>
+      <w:rPr>
+        <w:rFonts w:ascii="Courier New" w:hAnsi="Courier New" w:cs="Courier New" w:hint="default"/>
+      </w:rPr>
+    </w:lvl>
+    <w:lvl w:ilvl="8" w:tplc="04090005" w:tentative="1">
+      <w:start w:val="1"/>
+      <w:numFmt w:val="bullet"/>
+      <w:lvlText w:val=""/>
+      <w:lvlJc w:val="left"/>
+      <w:pPr>
+        <w:ind w:left="6840" w:hanging="360"/>
+      </w:pPr>
+      <w:rPr>
+        <w:rFonts w:ascii="Wingdings" w:hAnsi="Wingdings" w:hint="default"/>
+      </w:rPr>
+    </w:lvl>
+  </w:abstractNum>
+  <w:abstractNum w:abstractNumId="2" w15:restartNumberingAfterBreak="0">
+    <w:nsid w:val="3E963A37"/>
+    <w:multiLevelType w:val="hybridMultilevel"/>
+    <w:tmpl w:val="9634E13A"/>
+    <w:lvl w:ilvl="0" w:tplc="1B62DE4C">
+      <w:numFmt w:val="bullet"/>
+      <w:lvlText w:val="-"/>
+      <w:lvlJc w:val="left"/>
+      <w:pPr>
+        <w:ind w:left="720" w:hanging="360"/>
+      </w:pPr>
+      <w:rPr>
+        <w:rFonts w:ascii="Calibri" w:eastAsiaTheme="minorHAnsi" w:hAnsi="Calibri" w:cs="Calibri" w:hint="default"/>
+      </w:rPr>
+    </w:lvl>
+    <w:lvl w:ilvl="1" w:tplc="04090003" w:tentative="1">
+      <w:start w:val="1"/>
+      <w:numFmt w:val="bullet"/>
+      <w:lvlText w:val="o"/>
+      <w:lvlJc w:val="left"/>
+      <w:pPr>
+        <w:ind w:left="1440" w:hanging="360"/>
+      </w:pPr>
+      <w:rPr>
+        <w:rFonts w:ascii="Courier New" w:hAnsi="Courier New" w:cs="Courier New" w:hint="default"/>
+      </w:rPr>
+    </w:lvl>
+    <w:lvl w:ilvl="2" w:tplc="04090005" w:tentative="1">
+      <w:start w:val="1"/>
+      <w:numFmt w:val="bullet"/>
+      <w:lvlText w:val=""/>
+      <w:lvlJc w:val="left"/>
+      <w:pPr>
+        <w:ind w:left="2160" w:hanging="360"/>
+      </w:pPr>
+      <w:rPr>
+        <w:rFonts w:ascii="Wingdings" w:hAnsi="Wingdings" w:hint="default"/>
+      </w:rPr>
+    </w:lvl>
+    <w:lvl w:ilvl="3" w:tplc="04090001" w:tentative="1">
+      <w:start w:val="1"/>
+      <w:numFmt w:val="bullet"/>
+      <w:lvlText w:val=""/>
+      <w:lvlJc w:val="left"/>
+      <w:pPr>
+        <w:ind w:left="2880" w:hanging="360"/>
+      </w:pPr>
+      <w:rPr>
+        <w:rFonts w:ascii="Symbol" w:hAnsi="Symbol" w:hint="default"/>
+      </w:rPr>
+    </w:lvl>
+    <w:lvl w:ilvl="4" w:tplc="04090003" w:tentative="1">
+      <w:start w:val="1"/>
+      <w:numFmt w:val="bullet"/>
+      <w:lvlText w:val="o"/>
+      <w:lvlJc w:val="left"/>
+      <w:pPr>
+        <w:ind w:left="3600" w:hanging="360"/>
+      </w:pPr>
+      <w:rPr>
+        <w:rFonts w:ascii="Courier New" w:hAnsi="Courier New" w:cs="Courier New" w:hint="default"/>
+      </w:rPr>
+    </w:lvl>
+    <w:lvl w:ilvl="5" w:tplc="04090005" w:tentative="1">
+      <w:start w:val="1"/>
+      <w:numFmt w:val="bullet"/>
+      <w:lvlText w:val=""/>
+      <w:lvlJc w:val="left"/>
+      <w:pPr>
+        <w:ind w:left="4320" w:hanging="360"/>
+      </w:pPr>
+      <w:rPr>
+        <w:rFonts w:ascii="Wingdings" w:hAnsi="Wingdings" w:hint="default"/>
+      </w:rPr>
+    </w:lvl>
+    <w:lvl w:ilvl="6" w:tplc="04090001" w:tentative="1">
+      <w:start w:val="1"/>
+      <w:numFmt w:val="bullet"/>
+      <w:lvlText w:val=""/>
+      <w:lvlJc w:val="left"/>
+      <w:pPr>
+        <w:ind w:left="5040" w:hanging="360"/>
+      </w:pPr>
+      <w:rPr>
+        <w:rFonts w:ascii="Symbol" w:hAnsi="Symbol" w:hint="default"/>
+      </w:rPr>
+    </w:lvl>
+    <w:lvl w:ilvl="7" w:tplc="04090003" w:tentative="1">
+      <w:start w:val="1"/>
+      <w:numFmt w:val="bullet"/>
+      <w:lvlText w:val="o"/>
+      <w:lvlJc w:val="left"/>
+      <w:pPr>
+        <w:ind w:left="5760" w:hanging="360"/>
+      </w:pPr>
+      <w:rPr>
+        <w:rFonts w:ascii="Courier New" w:hAnsi="Courier New" w:cs="Courier New" w:hint="default"/>
+      </w:rPr>
+    </w:lvl>
+    <w:lvl w:ilvl="8" w:tplc="04090005" w:tentative="1">
+      <w:start w:val="1"/>
+      <w:numFmt w:val="bullet"/>
+      <w:lvlText w:val=""/>
+      <w:lvlJc w:val="left"/>
+      <w:pPr>
+        <w:ind w:left="6480" w:hanging="360"/>
+      </w:pPr>
+      <w:rPr>
+        <w:rFonts w:ascii="Wingdings" w:hAnsi="Wingdings" w:hint="default"/>
+      </w:rPr>
+    </w:lvl>
+  </w:abstractNum>
+  <w:abstractNum w:abstractNumId="3" w15:restartNumberingAfterBreak="0">
     <w:nsid w:val="7FC917C9"/>
     <w:multiLevelType w:val="hybridMultilevel"/>
     <w:tmpl w:val="D2E2E716"/>
@@ -927,10 +1437,16 @@
     </w:lvl>
   </w:abstractNum>
   <w:num w:numId="1">
-    <w:abstractNumId w:val="1"/>
+    <w:abstractNumId w:val="3"/>
   </w:num>
   <w:num w:numId="2">
     <w:abstractNumId w:val="0"/>
+  </w:num>
+  <w:num w:numId="3">
+    <w:abstractNumId w:val="1"/>
+  </w:num>
+  <w:num w:numId="4">
+    <w:abstractNumId w:val="2"/>
   </w:num>
 </w:numbering>
 </file>
@@ -1367,6 +1883,25 @@
       <w:contextualSpacing/>
     </w:pPr>
   </w:style>
+  <w:style w:type="table" w:styleId="TableGrid">
+    <w:name w:val="Table Grid"/>
+    <w:basedOn w:val="TableNormal"/>
+    <w:uiPriority w:val="39"/>
+    <w:rsid w:val="00B10DD0"/>
+    <w:pPr>
+      <w:spacing w:after="0" w:line="240" w:lineRule="auto"/>
+    </w:pPr>
+    <w:tblPr>
+      <w:tblBorders>
+        <w:top w:val="single" w:sz="4" w:space="0" w:color="auto"/>
+        <w:left w:val="single" w:sz="4" w:space="0" w:color="auto"/>
+        <w:bottom w:val="single" w:sz="4" w:space="0" w:color="auto"/>
+        <w:right w:val="single" w:sz="4" w:space="0" w:color="auto"/>
+        <w:insideH w:val="single" w:sz="4" w:space="0" w:color="auto"/>
+        <w:insideV w:val="single" w:sz="4" w:space="0" w:color="auto"/>
+      </w:tblBorders>
+    </w:tblPr>
+  </w:style>
 </w:styles>
 </file>
 

</xml_diff>